<commit_message>
Finalized Team Strategy and gitignore
</commit_message>
<xml_diff>
--- a/TeamStrategy.docx
+++ b/TeamStrategy.docx
@@ -500,7 +500,13 @@
         </w:numPr>
       </w:pPr>
       <w:r>
-        <w:t>Should only be working on a maximum of two problems with 90 minutes remaining</w:t>
+        <w:t xml:space="preserve">Should only be working on a maximum of two problems </w:t>
+      </w:r>
+      <w:r>
+        <w:t xml:space="preserve">at the same time </w:t>
+      </w:r>
+      <w:r>
+        <w:t>with 90 minutes remaining</w:t>
       </w:r>
     </w:p>
     <w:p>

</xml_diff>